<commit_message>
Update SRS with Context switching Signed-off-by: MS2017A <aeronautics2017@gmail.com>
</commit_message>
<xml_diff>
--- a/Digital_Elevator_PO4_DGELV/Software Specification/SRS/PO4_DGELV_DIGITAL ELEVATOR_SRS.docx
+++ b/Digital_Elevator_PO4_DGELV/Software Specification/SRS/PO4_DGELV_DIGITAL ELEVATOR_SRS.docx
@@ -2331,8 +2331,6 @@
               </w:rPr>
               <w:t>Review SRS and expand the requirements to atomic requirements</w:t>
             </w:r>
-            <w:bookmarkStart w:id="3" w:name="_GoBack"/>
-            <w:bookmarkEnd w:id="3"/>
           </w:p>
         </w:tc>
         <w:tc>
@@ -2963,7 +2961,7 @@
             </w:rPr>
             <w:fldChar w:fldCharType="separate"/>
           </w:r>
-          <w:hyperlink w:anchor="_Toc33690964" w:history="1">
+          <w:hyperlink w:anchor="_Toc33768273" w:history="1">
             <w:r>
               <w:rPr>
                 <w:rStyle w:val="Hyperlink"/>
@@ -2990,7 +2988,7 @@
                 <w:noProof/>
                 <w:webHidden/>
               </w:rPr>
-              <w:instrText xml:space="preserve"> PAGEREF _Toc33690964 \h </w:instrText>
+              <w:instrText xml:space="preserve"> PAGEREF _Toc33768273 \h </w:instrText>
             </w:r>
             <w:r>
               <w:rPr>
@@ -3034,7 +3032,7 @@
               <w:szCs w:val="22"/>
             </w:rPr>
           </w:pPr>
-          <w:hyperlink w:anchor="_Toc33690965" w:history="1">
+          <w:hyperlink w:anchor="_Toc33768274" w:history="1">
             <w:r>
               <w:rPr>
                 <w:rStyle w:val="Hyperlink"/>
@@ -3061,7 +3059,7 @@
                 <w:noProof/>
                 <w:webHidden/>
               </w:rPr>
-              <w:instrText xml:space="preserve"> PAGEREF _Toc33690965 \h </w:instrText>
+              <w:instrText xml:space="preserve"> PAGEREF _Toc33768274 \h </w:instrText>
             </w:r>
             <w:r>
               <w:rPr>
@@ -3105,7 +3103,7 @@
               <w:szCs w:val="22"/>
             </w:rPr>
           </w:pPr>
-          <w:hyperlink w:anchor="_Toc33690966" w:history="1">
+          <w:hyperlink w:anchor="_Toc33768275" w:history="1">
             <w:r>
               <w:rPr>
                 <w:rStyle w:val="Hyperlink"/>
@@ -3132,7 +3130,7 @@
                 <w:noProof/>
                 <w:webHidden/>
               </w:rPr>
-              <w:instrText xml:space="preserve"> PAGEREF _Toc33690966 \h </w:instrText>
+              <w:instrText xml:space="preserve"> PAGEREF _Toc33768275 \h </w:instrText>
             </w:r>
             <w:r>
               <w:rPr>
@@ -3176,7 +3174,7 @@
               <w:szCs w:val="22"/>
             </w:rPr>
           </w:pPr>
-          <w:hyperlink w:anchor="_Toc33690967" w:history="1">
+          <w:hyperlink w:anchor="_Toc33768276" w:history="1">
             <w:r>
               <w:rPr>
                 <w:rStyle w:val="Hyperlink"/>
@@ -3203,7 +3201,7 @@
                 <w:noProof/>
                 <w:webHidden/>
               </w:rPr>
-              <w:instrText xml:space="preserve"> PAGEREF _Toc33690967 \h </w:instrText>
+              <w:instrText xml:space="preserve"> PAGEREF _Toc33768276 \h </w:instrText>
             </w:r>
             <w:r>
               <w:rPr>
@@ -3247,7 +3245,7 @@
               <w:szCs w:val="22"/>
             </w:rPr>
           </w:pPr>
-          <w:hyperlink w:anchor="_Toc33690968" w:history="1">
+          <w:hyperlink w:anchor="_Toc33768277" w:history="1">
             <w:r>
               <w:rPr>
                 <w:rStyle w:val="Hyperlink"/>
@@ -3274,7 +3272,7 @@
                 <w:noProof/>
                 <w:webHidden/>
               </w:rPr>
-              <w:instrText xml:space="preserve"> PAGEREF _Toc33690968 \h </w:instrText>
+              <w:instrText xml:space="preserve"> PAGEREF _Toc33768277 \h </w:instrText>
             </w:r>
             <w:r>
               <w:rPr>
@@ -3318,7 +3316,7 @@
               <w:szCs w:val="22"/>
             </w:rPr>
           </w:pPr>
-          <w:hyperlink w:anchor="_Toc33690969" w:history="1">
+          <w:hyperlink w:anchor="_Toc33768278" w:history="1">
             <w:r>
               <w:rPr>
                 <w:rStyle w:val="Hyperlink"/>
@@ -3345,7 +3343,7 @@
                 <w:noProof/>
                 <w:webHidden/>
               </w:rPr>
-              <w:instrText xml:space="preserve"> PAGEREF _Toc33690969 \h </w:instrText>
+              <w:instrText xml:space="preserve"> PAGEREF _Toc33768278 \h </w:instrText>
             </w:r>
             <w:r>
               <w:rPr>
@@ -3389,7 +3387,7 @@
               <w:szCs w:val="22"/>
             </w:rPr>
           </w:pPr>
-          <w:hyperlink w:anchor="_Toc33690970" w:history="1">
+          <w:hyperlink w:anchor="_Toc33768279" w:history="1">
             <w:r>
               <w:rPr>
                 <w:rStyle w:val="Hyperlink"/>
@@ -3416,7 +3414,7 @@
                 <w:noProof/>
                 <w:webHidden/>
               </w:rPr>
-              <w:instrText xml:space="preserve"> PAGEREF _Toc33690970 \h </w:instrText>
+              <w:instrText xml:space="preserve"> PAGEREF _Toc33768279 \h </w:instrText>
             </w:r>
             <w:r>
               <w:rPr>
@@ -3460,7 +3458,7 @@
               <w:szCs w:val="22"/>
             </w:rPr>
           </w:pPr>
-          <w:hyperlink w:anchor="_Toc33690971" w:history="1">
+          <w:hyperlink w:anchor="_Toc33768280" w:history="1">
             <w:r>
               <w:rPr>
                 <w:rStyle w:val="Hyperlink"/>
@@ -3487,7 +3485,7 @@
                 <w:noProof/>
                 <w:webHidden/>
               </w:rPr>
-              <w:instrText xml:space="preserve"> PAGEREF _Toc33690971 \h </w:instrText>
+              <w:instrText xml:space="preserve"> PAGEREF _Toc33768280 \h </w:instrText>
             </w:r>
             <w:r>
               <w:rPr>
@@ -3531,7 +3529,7 @@
               <w:szCs w:val="22"/>
             </w:rPr>
           </w:pPr>
-          <w:hyperlink w:anchor="_Toc33690972" w:history="1">
+          <w:hyperlink w:anchor="_Toc33768281" w:history="1">
             <w:r>
               <w:rPr>
                 <w:rStyle w:val="Hyperlink"/>
@@ -3558,7 +3556,7 @@
                 <w:noProof/>
                 <w:webHidden/>
               </w:rPr>
-              <w:instrText xml:space="preserve"> PAGEREF _Toc33690972 \h </w:instrText>
+              <w:instrText xml:space="preserve"> PAGEREF _Toc33768281 \h </w:instrText>
             </w:r>
             <w:r>
               <w:rPr>
@@ -3602,7 +3600,7 @@
               <w:szCs w:val="22"/>
             </w:rPr>
           </w:pPr>
-          <w:hyperlink w:anchor="_Toc33690973" w:history="1">
+          <w:hyperlink w:anchor="_Toc33768282" w:history="1">
             <w:r>
               <w:rPr>
                 <w:rStyle w:val="Hyperlink"/>
@@ -3629,7 +3627,7 @@
                 <w:noProof/>
                 <w:webHidden/>
               </w:rPr>
-              <w:instrText xml:space="preserve"> PAGEREF _Toc33690973 \h </w:instrText>
+              <w:instrText xml:space="preserve"> PAGEREF _Toc33768282 \h </w:instrText>
             </w:r>
             <w:r>
               <w:rPr>
@@ -3673,7 +3671,7 @@
               <w:szCs w:val="22"/>
             </w:rPr>
           </w:pPr>
-          <w:hyperlink w:anchor="_Toc33690974" w:history="1">
+          <w:hyperlink w:anchor="_Toc33768283" w:history="1">
             <w:r>
               <w:rPr>
                 <w:rStyle w:val="Hyperlink"/>
@@ -3700,7 +3698,7 @@
                 <w:noProof/>
                 <w:webHidden/>
               </w:rPr>
-              <w:instrText xml:space="preserve"> PAGEREF _Toc33690974 \h </w:instrText>
+              <w:instrText xml:space="preserve"> PAGEREF _Toc33768283 \h </w:instrText>
             </w:r>
             <w:r>
               <w:rPr>
@@ -3744,7 +3742,7 @@
               <w:szCs w:val="22"/>
             </w:rPr>
           </w:pPr>
-          <w:hyperlink w:anchor="_Toc33690975" w:history="1">
+          <w:hyperlink w:anchor="_Toc33768284" w:history="1">
             <w:r>
               <w:rPr>
                 <w:rStyle w:val="Hyperlink"/>
@@ -3771,7 +3769,7 @@
                 <w:noProof/>
                 <w:webHidden/>
               </w:rPr>
-              <w:instrText xml:space="preserve"> PAGEREF _Toc33690975 \h </w:instrText>
+              <w:instrText xml:space="preserve"> PAGEREF _Toc33768284 \h </w:instrText>
             </w:r>
             <w:r>
               <w:rPr>
@@ -3815,7 +3813,7 @@
               <w:szCs w:val="22"/>
             </w:rPr>
           </w:pPr>
-          <w:hyperlink w:anchor="_Toc33690976" w:history="1">
+          <w:hyperlink w:anchor="_Toc33768285" w:history="1">
             <w:r>
               <w:rPr>
                 <w:rStyle w:val="Hyperlink"/>
@@ -3842,7 +3840,7 @@
                 <w:noProof/>
                 <w:webHidden/>
               </w:rPr>
-              <w:instrText xml:space="preserve"> PAGEREF _Toc33690976 \h </w:instrText>
+              <w:instrText xml:space="preserve"> PAGEREF _Toc33768285 \h </w:instrText>
             </w:r>
             <w:r>
               <w:rPr>
@@ -3863,6 +3861,77 @@
                 <w:webHidden/>
               </w:rPr>
               <w:t>10</w:t>
+            </w:r>
+            <w:r>
+              <w:rPr>
+                <w:noProof/>
+                <w:webHidden/>
+              </w:rPr>
+              <w:fldChar w:fldCharType="end"/>
+            </w:r>
+          </w:hyperlink>
+        </w:p>
+        <w:p>
+          <w:pPr>
+            <w:pStyle w:val="TOC1"/>
+            <w:tabs>
+              <w:tab w:val="right" w:pos="10070"/>
+            </w:tabs>
+            <w:rPr>
+              <w:rFonts w:asciiTheme="minorHAnsi" w:eastAsiaTheme="minorEastAsia" w:hAnsiTheme="minorHAnsi" w:cstheme="minorBidi"/>
+              <w:noProof/>
+              <w:sz w:val="22"/>
+              <w:szCs w:val="22"/>
+            </w:rPr>
+          </w:pPr>
+          <w:hyperlink w:anchor="_Toc33768286" w:history="1">
+            <w:r>
+              <w:rPr>
+                <w:rStyle w:val="Hyperlink"/>
+                <w:noProof/>
+              </w:rPr>
+              <w:t>3.Context Switching</w:t>
+            </w:r>
+            <w:r>
+              <w:rPr>
+                <w:noProof/>
+                <w:webHidden/>
+              </w:rPr>
+              <w:tab/>
+            </w:r>
+            <w:r>
+              <w:rPr>
+                <w:noProof/>
+                <w:webHidden/>
+              </w:rPr>
+              <w:fldChar w:fldCharType="begin"/>
+            </w:r>
+            <w:r>
+              <w:rPr>
+                <w:noProof/>
+                <w:webHidden/>
+              </w:rPr>
+              <w:instrText xml:space="preserve"> PAGEREF _Toc33768286 \h </w:instrText>
+            </w:r>
+            <w:r>
+              <w:rPr>
+                <w:noProof/>
+                <w:webHidden/>
+              </w:rPr>
+            </w:r>
+            <w:r>
+              <w:rPr>
+                <w:noProof/>
+                <w:webHidden/>
+              </w:rPr>
+              <w:fldChar w:fldCharType="separate"/>
+            </w:r>
+            <w:r>
+              <w:rPr>
+                <w:noProof/>
+                <w:webHidden/>
+              </w:rPr>
+              <w:t>11</w:t>
             </w:r>
             <w:r>
               <w:rPr>
@@ -3909,6 +3978,8 @@
       <w:pPr>
         <w:jc w:val="left"/>
       </w:pPr>
+      <w:bookmarkStart w:id="3" w:name="_GoBack"/>
+      <w:bookmarkEnd w:id="3"/>
     </w:p>
     <w:p>
       <w:pPr>
@@ -3985,7 +4056,7 @@
           <w:szCs w:val="36"/>
         </w:rPr>
       </w:pPr>
-      <w:bookmarkStart w:id="5" w:name="_Toc33690964"/>
+      <w:bookmarkStart w:id="5" w:name="_Toc33768273"/>
       <w:r>
         <w:rPr>
           <w:color w:val="000000"/>
@@ -4028,7 +4099,7 @@
           <w:szCs w:val="32"/>
         </w:rPr>
       </w:pPr>
-      <w:bookmarkStart w:id="7" w:name="_Toc33690965"/>
+      <w:bookmarkStart w:id="7" w:name="_Toc33768274"/>
       <w:r>
         <w:rPr>
           <w:color w:val="000000"/>
@@ -4068,7 +4139,7 @@
           <w:szCs w:val="32"/>
         </w:rPr>
       </w:pPr>
-      <w:bookmarkStart w:id="8" w:name="_Toc33690966"/>
+      <w:bookmarkStart w:id="8" w:name="_Toc33768275"/>
       <w:r>
         <w:rPr>
           <w:color w:val="000000"/>
@@ -4175,7 +4246,7 @@
           <w:szCs w:val="32"/>
         </w:rPr>
       </w:pPr>
-      <w:bookmarkStart w:id="9" w:name="_Toc33690967"/>
+      <w:bookmarkStart w:id="9" w:name="_Toc33768276"/>
       <w:r>
         <w:rPr>
           <w:color w:val="000000"/>
@@ -4408,7 +4479,7 @@
           <w:szCs w:val="36"/>
         </w:rPr>
       </w:pPr>
-      <w:bookmarkStart w:id="10" w:name="_Toc33690968"/>
+      <w:bookmarkStart w:id="10" w:name="_Toc33768277"/>
       <w:r>
         <w:rPr>
           <w:color w:val="000000"/>
@@ -4430,7 +4501,7 @@
           <w:szCs w:val="32"/>
         </w:rPr>
       </w:pPr>
-      <w:bookmarkStart w:id="11" w:name="_Toc33690969"/>
+      <w:bookmarkStart w:id="11" w:name="_Toc33768278"/>
       <w:r>
         <w:rPr>
           <w:color w:val="000000"/>
@@ -4516,7 +4587,7 @@
           <w:szCs w:val="32"/>
         </w:rPr>
       </w:pPr>
-      <w:bookmarkStart w:id="12" w:name="_Toc33690970"/>
+      <w:bookmarkStart w:id="12" w:name="_Toc33768279"/>
       <w:r>
         <w:rPr>
           <w:color w:val="000000"/>
@@ -4542,7 +4613,7 @@
         <w:spacing w:before="0" w:after="0"/>
         <w:jc w:val="left"/>
       </w:pPr>
-      <w:bookmarkStart w:id="13" w:name="_Toc33690971"/>
+      <w:bookmarkStart w:id="13" w:name="_Toc33768280"/>
       <w:r>
         <w:t>2.2.1 Logging system</w:t>
       </w:r>
@@ -5728,7 +5799,7 @@
         <w:spacing w:before="0" w:after="0"/>
         <w:jc w:val="left"/>
       </w:pPr>
-      <w:bookmarkStart w:id="14" w:name="_Toc33690972"/>
+      <w:bookmarkStart w:id="14" w:name="_Toc33768281"/>
       <w:r>
         <w:t>2.2.2 First calling</w:t>
       </w:r>
@@ -8134,7 +8205,7 @@
         <w:spacing w:before="0" w:after="0"/>
         <w:jc w:val="left"/>
       </w:pPr>
-      <w:bookmarkStart w:id="18" w:name="_Toc33690973"/>
+      <w:bookmarkStart w:id="18" w:name="_Toc33768282"/>
       <w:r>
         <w:t>2.2.3 Logining In</w:t>
       </w:r>
@@ -13852,7 +13923,7 @@
         <w:pStyle w:val="Heading3"/>
         <w:jc w:val="left"/>
       </w:pPr>
-      <w:bookmarkStart w:id="19" w:name="_Toc33690974"/>
+      <w:bookmarkStart w:id="19" w:name="_Toc33768283"/>
       <w:r>
         <w:t>2.2.4 Elevator movement</w:t>
       </w:r>
@@ -15536,7 +15607,7 @@
         <w:pStyle w:val="Heading3"/>
         <w:jc w:val="left"/>
       </w:pPr>
-      <w:bookmarkStart w:id="21" w:name="_Toc33690975"/>
+      <w:bookmarkStart w:id="21" w:name="_Toc33768284"/>
       <w:r>
         <w:t>2.2.5 System On/Off</w:t>
       </w:r>
@@ -16829,7 +16900,7 @@
       <w:pPr>
         <w:pStyle w:val="Heading3"/>
       </w:pPr>
-      <w:bookmarkStart w:id="22" w:name="_Toc33690976"/>
+      <w:bookmarkStart w:id="22" w:name="_Toc33768285"/>
       <w:r>
         <w:t>2.2.6 System Reset</w:t>
       </w:r>
@@ -17870,9 +17941,88 @@
       </w:tr>
     </w:tbl>
     <w:p/>
+    <w:p/>
+    <w:p>
+      <w:pPr>
+        <w:pStyle w:val="Heading1"/>
+      </w:pPr>
+      <w:bookmarkStart w:id="23" w:name="_Toc33768286"/>
+      <w:r>
+        <w:t>3.Context Switching</w:t>
+      </w:r>
+      <w:bookmarkEnd w:id="23"/>
+    </w:p>
+    <w:p>
+      <w:pPr>
+        <w:pStyle w:val="ListParagraph"/>
+        <w:ind w:left="3600"/>
+        <w:jc w:val="center"/>
+      </w:pPr>
+      <w:r>
+        <w:rPr>
+          <w:noProof/>
+        </w:rPr>
+        <w:drawing>
+          <wp:anchor distT="0" distB="0" distL="114300" distR="114300" simplePos="0" relativeHeight="251658240" behindDoc="0" locked="0" layoutInCell="1" allowOverlap="1" wp14:anchorId="71EB738E" wp14:editId="6F5CD6A0">
+            <wp:simplePos x="0" y="0"/>
+            <wp:positionH relativeFrom="column">
+              <wp:posOffset>706755</wp:posOffset>
+            </wp:positionH>
+            <wp:positionV relativeFrom="paragraph">
+              <wp:posOffset>210185</wp:posOffset>
+            </wp:positionV>
+            <wp:extent cx="5494020" cy="4838700"/>
+            <wp:effectExtent l="0" t="0" r="0" b="0"/>
+            <wp:wrapTopAndBottom/>
+            <wp:docPr id="2" name="Picture 2"/>
+            <wp:cNvGraphicFramePr>
+              <a:graphicFrameLocks xmlns:a="http://schemas.openxmlformats.org/drawingml/2006/main" noChangeAspect="1"/>
+            </wp:cNvGraphicFramePr>
+            <a:graphic xmlns:a="http://schemas.openxmlformats.org/drawingml/2006/main">
+              <a:graphicData uri="http://schemas.openxmlformats.org/drawingml/2006/picture">
+                <pic:pic xmlns:pic="http://schemas.openxmlformats.org/drawingml/2006/picture">
+                  <pic:nvPicPr>
+                    <pic:cNvPr id="0" name="Picture 1"/>
+                    <pic:cNvPicPr>
+                      <a:picLocks noChangeAspect="1" noChangeArrowheads="1"/>
+                    </pic:cNvPicPr>
+                  </pic:nvPicPr>
+                  <pic:blipFill>
+                    <a:blip r:embed="rId7">
+                      <a:extLst>
+                        <a:ext uri="{28A0092B-C50C-407E-A947-70E740481C1C}">
+                          <a14:useLocalDpi xmlns:a14="http://schemas.microsoft.com/office/drawing/2010/main" val="0"/>
+                        </a:ext>
+                      </a:extLst>
+                    </a:blip>
+                    <a:srcRect/>
+                    <a:stretch>
+                      <a:fillRect/>
+                    </a:stretch>
+                  </pic:blipFill>
+                  <pic:spPr bwMode="auto">
+                    <a:xfrm>
+                      <a:off x="0" y="0"/>
+                      <a:ext cx="5494020" cy="4838700"/>
+                    </a:xfrm>
+                    <a:prstGeom prst="rect">
+                      <a:avLst/>
+                    </a:prstGeom>
+                    <a:noFill/>
+                    <a:ln>
+                      <a:noFill/>
+                    </a:ln>
+                  </pic:spPr>
+                </pic:pic>
+              </a:graphicData>
+            </a:graphic>
+          </wp:anchor>
+        </w:drawing>
+      </w:r>
+    </w:p>
     <w:sectPr>
-      <w:headerReference w:type="default" r:id="rId7"/>
-      <w:footerReference w:type="default" r:id="rId8"/>
+      <w:headerReference w:type="default" r:id="rId8"/>
+      <w:footerReference w:type="default" r:id="rId9"/>
       <w:pgSz w:w="12240" w:h="15840"/>
       <w:pgMar w:top="1440" w:right="1080" w:bottom="1440" w:left="1080" w:header="720" w:footer="720" w:gutter="0"/>
       <w:pgNumType w:start="1"/>
@@ -18009,8 +18159,8 @@
               <w:color w:val="767171"/>
             </w:rPr>
           </w:pPr>
-          <w:bookmarkStart w:id="23" w:name="_3whwml4"/>
-          <w:bookmarkEnd w:id="23"/>
+          <w:bookmarkStart w:id="24" w:name="_3whwml4"/>
+          <w:bookmarkEnd w:id="24"/>
           <w:r>
             <w:rPr>
               <w:color w:val="767171"/>
@@ -18065,8 +18215,8 @@
               <w:color w:val="767171"/>
             </w:rPr>
           </w:pPr>
-          <w:bookmarkStart w:id="24" w:name="_2bn6wsx"/>
-          <w:bookmarkEnd w:id="24"/>
+          <w:bookmarkStart w:id="25" w:name="_2bn6wsx"/>
+          <w:bookmarkEnd w:id="25"/>
           <w:r>
             <w:rPr>
               <w:color w:val="767171"/>
@@ -18435,7 +18585,7 @@
       <w:lvlText w:val="%1."/>
       <w:lvlJc w:val="left"/>
       <w:pPr>
-        <w:ind w:left="3600" w:hanging="360"/>
+        <w:ind w:left="900" w:hanging="360"/>
       </w:pPr>
       <w:rPr>
         <w:rFonts w:ascii="Calibri" w:hAnsi="Calibri"/>

</xml_diff>

<commit_message>
Update Project plan according to the command of the team leader Signed-off-by: MS2017A <aeronautics2017@gmail.com>
</commit_message>
<xml_diff>
--- a/Digital_Elevator_PO4_DGELV/Software Specification/SRS/PO4_DGELV_DIGITAL ELEVATOR_SRS.docx
+++ b/Digital_Elevator_PO4_DGELV/Software Specification/SRS/PO4_DGELV_DIGITAL ELEVATOR_SRS.docx
@@ -867,6 +867,7 @@
                 <w:szCs w:val="22"/>
               </w:rPr>
             </w:pPr>
+            <w:bookmarkStart w:id="3" w:name="_GoBack"/>
             <w:r>
               <w:rPr>
                 <w:rFonts w:ascii="Calibri" w:eastAsia="Calibri" w:hAnsi="Calibri" w:cs="Calibri"/>
@@ -874,7 +875,17 @@
                 <w:sz w:val="22"/>
                 <w:szCs w:val="22"/>
               </w:rPr>
-              <w:t xml:space="preserve">Mira Mousa </w:t>
+              <w:t>Mira Mousa</w:t>
+            </w:r>
+            <w:bookmarkEnd w:id="3"/>
+            <w:r>
+              <w:rPr>
+                <w:rFonts w:ascii="Calibri" w:eastAsia="Calibri" w:hAnsi="Calibri" w:cs="Calibri"/>
+                <w:color w:val="000000"/>
+                <w:sz w:val="22"/>
+                <w:szCs w:val="22"/>
+              </w:rPr>
+              <w:t xml:space="preserve"> </w:t>
             </w:r>
           </w:p>
         </w:tc>
@@ -3978,8 +3989,6 @@
       <w:pPr>
         <w:jc w:val="left"/>
       </w:pPr>
-      <w:bookmarkStart w:id="3" w:name="_GoBack"/>
-      <w:bookmarkEnd w:id="3"/>
     </w:p>
     <w:p>
       <w:pPr>
@@ -4752,7 +4761,7 @@
                 <w:sz w:val="24"/>
                 <w:szCs w:val="24"/>
               </w:rPr>
-              <w:t>Mira Mousa</w:t>
+              <w:t>Mostafa Sayed</w:t>
             </w:r>
           </w:p>
         </w:tc>
@@ -5316,7 +5325,7 @@
                 <w:sz w:val="24"/>
                 <w:szCs w:val="24"/>
               </w:rPr>
-              <w:t>Mira Mousa</w:t>
+              <w:t>Mostafa Sayed</w:t>
             </w:r>
           </w:p>
         </w:tc>
@@ -5941,7 +5950,7 @@
                 <w:sz w:val="24"/>
                 <w:szCs w:val="24"/>
               </w:rPr>
-              <w:t>Mira Mousa</w:t>
+              <w:t>Mostafa Sayed</w:t>
             </w:r>
           </w:p>
         </w:tc>
@@ -6509,7 +6518,7 @@
                 <w:sz w:val="24"/>
                 <w:szCs w:val="24"/>
               </w:rPr>
-              <w:t>Mira Mousa</w:t>
+              <w:t>Mostafa Sayed</w:t>
             </w:r>
           </w:p>
         </w:tc>
@@ -7078,7 +7087,7 @@
                 <w:sz w:val="24"/>
                 <w:szCs w:val="24"/>
               </w:rPr>
-              <w:t>Mira Mousa</w:t>
+              <w:t>Mostafa Sayed</w:t>
             </w:r>
           </w:p>
         </w:tc>
@@ -7742,7 +7751,7 @@
                 <w:sz w:val="24"/>
                 <w:szCs w:val="24"/>
               </w:rPr>
-              <w:t>Mira Mousa</w:t>
+              <w:t>Mostafa Sayed</w:t>
             </w:r>
           </w:p>
         </w:tc>
@@ -8347,7 +8356,7 @@
                 <w:sz w:val="24"/>
                 <w:szCs w:val="24"/>
               </w:rPr>
-              <w:t>Mira Mousa</w:t>
+              <w:t>Mostafa Sayed</w:t>
             </w:r>
           </w:p>
         </w:tc>
@@ -8910,7 +8919,7 @@
                 <w:sz w:val="24"/>
                 <w:szCs w:val="24"/>
               </w:rPr>
-              <w:t>Mira Mousa</w:t>
+              <w:t>Mostafa Sayed</w:t>
             </w:r>
           </w:p>
         </w:tc>
@@ -9527,7 +9536,7 @@
                 <w:sz w:val="24"/>
                 <w:szCs w:val="24"/>
               </w:rPr>
-              <w:t>Mira Mousa</w:t>
+              <w:t>Mostafa Sayed</w:t>
             </w:r>
           </w:p>
         </w:tc>
@@ -10137,7 +10146,7 @@
                 <w:sz w:val="24"/>
                 <w:szCs w:val="24"/>
               </w:rPr>
-              <w:t>Mira Mousa</w:t>
+              <w:t>Mostafa Sayed</w:t>
             </w:r>
           </w:p>
         </w:tc>
@@ -10687,7 +10696,7 @@
                 <w:sz w:val="24"/>
                 <w:szCs w:val="24"/>
               </w:rPr>
-              <w:t>Mira Mousa</w:t>
+              <w:t>Mostafa Sayed</w:t>
             </w:r>
           </w:p>
         </w:tc>
@@ -11241,7 +11250,7 @@
                 <w:sz w:val="24"/>
                 <w:szCs w:val="24"/>
               </w:rPr>
-              <w:t>Mira Mousa</w:t>
+              <w:t>Mostafa Sayed</w:t>
             </w:r>
           </w:p>
         </w:tc>
@@ -11810,7 +11819,7 @@
                 <w:sz w:val="24"/>
                 <w:szCs w:val="24"/>
               </w:rPr>
-              <w:t>Mira Mousa</w:t>
+              <w:t>Mostafa Sayed</w:t>
             </w:r>
           </w:p>
         </w:tc>
@@ -12371,7 +12380,7 @@
                 <w:sz w:val="24"/>
                 <w:szCs w:val="24"/>
               </w:rPr>
-              <w:t>Mira Mousa</w:t>
+              <w:t>Mostafa Sayed</w:t>
             </w:r>
           </w:p>
         </w:tc>
@@ -12905,7 +12914,7 @@
                 <w:sz w:val="24"/>
                 <w:szCs w:val="24"/>
               </w:rPr>
-              <w:t>Mira Mousa</w:t>
+              <w:t>Mostafa Sayed</w:t>
             </w:r>
           </w:p>
         </w:tc>
@@ -13477,7 +13486,7 @@
                 <w:sz w:val="24"/>
                 <w:szCs w:val="24"/>
               </w:rPr>
-              <w:t>Mira Mousa</w:t>
+              <w:t>Mostafa Sayed</w:t>
             </w:r>
           </w:p>
         </w:tc>
@@ -14063,7 +14072,7 @@
                 <w:sz w:val="24"/>
                 <w:szCs w:val="24"/>
               </w:rPr>
-              <w:t>Mira Mousa</w:t>
+              <w:t>Mostafa Sayed</w:t>
             </w:r>
           </w:p>
         </w:tc>
@@ -14633,7 +14642,7 @@
                 <w:sz w:val="24"/>
                 <w:szCs w:val="24"/>
               </w:rPr>
-              <w:t>Mira Mousa</w:t>
+              <w:t>Mostafa Sayed</w:t>
             </w:r>
           </w:p>
         </w:tc>
@@ -15186,7 +15195,7 @@
                 <w:sz w:val="24"/>
                 <w:szCs w:val="24"/>
               </w:rPr>
-              <w:t>Mira Mousa</w:t>
+              <w:t>Mostafa Sayed</w:t>
             </w:r>
           </w:p>
         </w:tc>
@@ -15731,7 +15740,7 @@
                 <w:sz w:val="24"/>
                 <w:szCs w:val="24"/>
               </w:rPr>
-              <w:t>Mira Mousa</w:t>
+              <w:t>Mostafa Sayed</w:t>
             </w:r>
           </w:p>
         </w:tc>
@@ -16375,7 +16384,7 @@
                 <w:sz w:val="24"/>
                 <w:szCs w:val="24"/>
               </w:rPr>
-              <w:t>Mira Mousa</w:t>
+              <w:t>Mostafa Sayed</w:t>
             </w:r>
           </w:p>
         </w:tc>
@@ -17024,7 +17033,7 @@
                 <w:sz w:val="24"/>
                 <w:szCs w:val="24"/>
               </w:rPr>
-              <w:t>Mira Mousa</w:t>
+              <w:t>Mostafa Sayed</w:t>
             </w:r>
           </w:p>
         </w:tc>
@@ -17523,7 +17532,7 @@
                 <w:sz w:val="24"/>
                 <w:szCs w:val="24"/>
               </w:rPr>
-              <w:t>Mira Mousa</w:t>
+              <w:t>Mostafa Sayed</w:t>
             </w:r>
           </w:p>
         </w:tc>

</xml_diff>